<commit_message>
Updated Word Doc and added new files
</commit_message>
<xml_diff>
--- a/Movie Match Users Manual.docx
+++ b/Movie Match Users Manual.docx
@@ -123,6 +123,9 @@
       </w:r>
       <w:r>
         <w:t>Google and Meta. The information will be stored securely in our database. Once registered, the application will continue to keep you logged in until you logout or if several days have passed.</w:t>
+      </w:r>
+      <w:r>
+        <w:t xml:space="preserve"> A phone number is required to register but does not have to be a real one. This will allow users to not be contacted and can be changed or updated at any time by the user.</w:t>
       </w:r>
     </w:p>
     <w:p>
@@ -171,19 +174,7 @@
           <w:rPr>
             <w:rStyle w:val="Hyperlink"/>
           </w:rPr>
-          <w:t>he</w:t>
-        </w:r>
-        <w:r>
-          <w:rPr>
-            <w:rStyle w:val="Hyperlink"/>
-          </w:rPr>
-          <w:t>r</w:t>
-        </w:r>
-        <w:r>
-          <w:rPr>
-            <w:rStyle w:val="Hyperlink"/>
-          </w:rPr>
-          <w:t>e</w:t>
+          <w:t>here</w:t>
         </w:r>
       </w:hyperlink>
       <w:r>
@@ -431,6 +422,7 @@
     </w:p>
     <w:p>
       <w:r>
+        <w:lastRenderedPageBreak/>
         <w:br w:type="page"/>
       </w:r>
     </w:p>

</xml_diff>

<commit_message>
Documentation and presentation updates
Slides added and finalized, SDD progress, diagrams that are included in both SDD and PPT
</commit_message>
<xml_diff>
--- a/Movie Match Users Manual.docx
+++ b/Movie Match Users Manual.docx
@@ -421,10 +421,204 @@
       </w:r>
     </w:p>
     <w:p>
-      <w:r>
+      <w:pPr>
+        <w:ind w:firstLine="720"/>
+        <w:rPr>
+          <w:b/>
+          <w:bCs/>
+          <w:sz w:val="24"/>
+          <w:szCs w:val="24"/>
+        </w:rPr>
+      </w:pPr>
+      <w:r>
+        <w:br w:type="page"/>
+      </w:r>
+      <w:r>
+        <w:rPr>
+          <w:b/>
+          <w:bCs/>
+        </w:rPr>
         <w:lastRenderedPageBreak/>
-        <w:br w:type="page"/>
-      </w:r>
+        <w:t>2.2</w:t>
+      </w:r>
+      <w:r>
+        <w:rPr>
+          <w:b/>
+          <w:bCs/>
+        </w:rPr>
+        <w:t xml:space="preserve"> </w:t>
+      </w:r>
+      <w:r>
+        <w:rPr>
+          <w:b/>
+          <w:bCs/>
+          <w:sz w:val="24"/>
+          <w:szCs w:val="24"/>
+        </w:rPr>
+        <w:t>– Swiping</w:t>
+      </w:r>
+    </w:p>
+    <w:p>
+      <w:pPr>
+        <w:pStyle w:val="ListParagraph"/>
+        <w:ind w:left="1080"/>
+      </w:pPr>
+      <w:r>
+        <w:t>The movies and series appear in groups of eight (8) and you can swipe in two (2) directions, left for “No” or “Not Interested” and right for “Yes” or “Interested”. If you make a mistake, you can use the “Undo” button that appears for a short period of time after each swipe. The application will also inform you if there has been another user who has shown interest in the same movie or series</w:t>
+      </w:r>
+      <w:r>
+        <w:t xml:space="preserve"> and will take you directly to the Matches page.</w:t>
+      </w:r>
+    </w:p>
+    <w:p>
+      <w:pPr>
+        <w:pStyle w:val="ListParagraph"/>
+        <w:ind w:left="1080"/>
+      </w:pPr>
+    </w:p>
+    <w:p>
+      <w:pPr>
+        <w:ind w:left="720"/>
+        <w:rPr>
+          <w:b/>
+          <w:bCs/>
+          <w:sz w:val="24"/>
+          <w:szCs w:val="24"/>
+        </w:rPr>
+      </w:pPr>
+      <w:r>
+        <w:rPr>
+          <w:b/>
+          <w:bCs/>
+          <w:sz w:val="24"/>
+          <w:szCs w:val="24"/>
+        </w:rPr>
+        <w:t xml:space="preserve">2.3  </w:t>
+      </w:r>
+      <w:r>
+        <w:rPr>
+          <w:b/>
+          <w:bCs/>
+          <w:sz w:val="24"/>
+          <w:szCs w:val="24"/>
+        </w:rPr>
+        <w:t>–</w:t>
+      </w:r>
+      <w:r>
+        <w:rPr>
+          <w:b/>
+          <w:bCs/>
+          <w:sz w:val="24"/>
+          <w:szCs w:val="24"/>
+        </w:rPr>
+        <w:t xml:space="preserve"> </w:t>
+      </w:r>
+      <w:r>
+        <w:rPr>
+          <w:b/>
+          <w:bCs/>
+          <w:sz w:val="24"/>
+          <w:szCs w:val="24"/>
+        </w:rPr>
+        <w:t>Refresh</w:t>
+      </w:r>
+    </w:p>
+    <w:p>
+      <w:pPr>
+        <w:pStyle w:val="ListParagraph"/>
+        <w:ind w:left="1080"/>
+      </w:pPr>
+      <w:r>
+        <w:t>If none of the options appeal to you or you have swiped on the options that do appeal, you can change the shown options by using the Refresh button that appears at the top of the screen. This can also be used if there is a problem with a network connection or if the application has an issue with populating the screen.</w:t>
+      </w:r>
+    </w:p>
+    <w:p>
+      <w:pPr>
+        <w:pStyle w:val="ListParagraph"/>
+        <w:ind w:left="1080"/>
+      </w:pPr>
+    </w:p>
+    <w:p>
+      <w:pPr>
+        <w:ind w:left="720"/>
+        <w:rPr>
+          <w:b/>
+          <w:bCs/>
+          <w:sz w:val="24"/>
+          <w:szCs w:val="24"/>
+        </w:rPr>
+      </w:pPr>
+      <w:r>
+        <w:rPr>
+          <w:b/>
+          <w:bCs/>
+          <w:sz w:val="24"/>
+          <w:szCs w:val="24"/>
+        </w:rPr>
+        <w:t xml:space="preserve">2.4 </w:t>
+      </w:r>
+      <w:r>
+        <w:rPr>
+          <w:b/>
+          <w:bCs/>
+          <w:sz w:val="24"/>
+          <w:szCs w:val="24"/>
+        </w:rPr>
+        <w:t>– Extra Features</w:t>
+      </w:r>
+    </w:p>
+    <w:p>
+      <w:pPr>
+        <w:pStyle w:val="ListParagraph"/>
+        <w:ind w:left="1080"/>
+      </w:pPr>
+      <w:r>
+        <w:t xml:space="preserve">Movie Match has several </w:t>
+      </w:r>
+      <w:r>
+        <w:t xml:space="preserve">extra features on this page. A single click will bring up the details of the movie or series (for example, runtime and a short synopsis). A long click will allow you to change streaming services from one to another. This will let you to browse all services for the same genre, allowing for one-stop browsing. </w:t>
+      </w:r>
+    </w:p>
+    <w:p>
+      <w:pPr>
+        <w:pStyle w:val="ListParagraph"/>
+        <w:ind w:left="1080"/>
+      </w:pPr>
+    </w:p>
+    <w:p>
+      <w:pPr>
+        <w:pStyle w:val="ListParagraph"/>
+        <w:numPr>
+          <w:ilvl w:val="0"/>
+          <w:numId w:val="1"/>
+        </w:numPr>
+        <w:rPr>
+          <w:b/>
+          <w:bCs/>
+          <w:sz w:val="28"/>
+          <w:szCs w:val="28"/>
+        </w:rPr>
+      </w:pPr>
+      <w:r>
+        <w:rPr>
+          <w:b/>
+          <w:bCs/>
+          <w:sz w:val="28"/>
+          <w:szCs w:val="28"/>
+        </w:rPr>
+        <w:t>Matches</w:t>
+      </w:r>
+    </w:p>
+    <w:p>
+      <w:pPr>
+        <w:pStyle w:val="ListParagraph"/>
+        <w:rPr>
+          <w:b/>
+          <w:bCs/>
+          <w:sz w:val="28"/>
+          <w:szCs w:val="28"/>
+        </w:rPr>
+      </w:pPr>
     </w:p>
     <w:p>
       <w:pPr>
@@ -447,20 +641,19 @@
           <w:sz w:val="24"/>
           <w:szCs w:val="24"/>
         </w:rPr>
-        <w:lastRenderedPageBreak/>
-        <w:t>– Swiping</w:t>
-      </w:r>
-    </w:p>
-    <w:p>
-      <w:pPr>
-        <w:pStyle w:val="ListParagraph"/>
-        <w:ind w:left="1080"/>
-      </w:pPr>
-      <w:r>
-        <w:t>The movies and series appear in groups of eight (8) and you can swipe in two (2) directions, left for “No” or “Not Interested” and right for “Yes” or “Interested”. If you make a mistake, you can use the “Undo” button that appears for a short period of time after each swipe. The application will also inform you if there has been another user who has shown interest in the same movie or series</w:t>
-      </w:r>
-      <w:r>
-        <w:t xml:space="preserve"> and will take you directly to the Matches page.</w:t>
+        <w:t>– Matching</w:t>
+      </w:r>
+    </w:p>
+    <w:p>
+      <w:pPr>
+        <w:pStyle w:val="ListParagraph"/>
+        <w:ind w:left="1080"/>
+      </w:pPr>
+      <w:r>
+        <w:t xml:space="preserve">Once you have chosen “Yes” for a film or series that others have also </w:t>
+      </w:r>
+      <w:r>
+        <w:t xml:space="preserve">chosen “Yes”, you will be taken to the Matches screen. From here, you can see the other users’ information (name, phone number, email address and an optional image. </w:t>
       </w:r>
     </w:p>
     <w:p>
@@ -490,40 +683,84 @@
           <w:sz w:val="24"/>
           <w:szCs w:val="24"/>
         </w:rPr>
-        <w:t>–</w:t>
-      </w:r>
-      <w:r>
-        <w:rPr>
-          <w:b/>
-          <w:bCs/>
-          <w:sz w:val="24"/>
-          <w:szCs w:val="24"/>
-        </w:rPr>
-        <w:t xml:space="preserve"> </w:t>
-      </w:r>
-      <w:r>
-        <w:rPr>
-          <w:b/>
-          <w:bCs/>
-          <w:sz w:val="24"/>
-          <w:szCs w:val="24"/>
-        </w:rPr>
-        <w:t>Refresh</w:t>
-      </w:r>
-    </w:p>
-    <w:p>
-      <w:pPr>
-        <w:pStyle w:val="ListParagraph"/>
-        <w:ind w:left="1080"/>
-      </w:pPr>
-      <w:r>
-        <w:t>If none of the options appeal to you or you have swiped on the options that do appeal, you can change the shown options by using the Refresh button that appears at the top of the screen. This can also be used if there is a problem with a network connection or if the application has an issue with populating the screen.</w:t>
-      </w:r>
-    </w:p>
-    <w:p>
-      <w:pPr>
-        <w:pStyle w:val="ListParagraph"/>
-        <w:ind w:left="1080"/>
+        <w:t xml:space="preserve">– </w:t>
+      </w:r>
+      <w:r>
+        <w:rPr>
+          <w:b/>
+          <w:bCs/>
+          <w:sz w:val="24"/>
+          <w:szCs w:val="24"/>
+        </w:rPr>
+        <w:t>Contacting</w:t>
+      </w:r>
+      <w:r>
+        <w:rPr>
+          <w:b/>
+          <w:bCs/>
+          <w:sz w:val="24"/>
+          <w:szCs w:val="24"/>
+        </w:rPr>
+        <w:t xml:space="preserve"> a Matc</w:t>
+      </w:r>
+      <w:r>
+        <w:rPr>
+          <w:b/>
+          <w:bCs/>
+          <w:sz w:val="24"/>
+          <w:szCs w:val="24"/>
+        </w:rPr>
+        <w:t>h</w:t>
+      </w:r>
+    </w:p>
+    <w:p>
+      <w:pPr>
+        <w:pStyle w:val="ListParagraph"/>
+        <w:ind w:left="1080"/>
+      </w:pPr>
+      <w:r>
+        <w:t>With a single click on a user’s card, you will be taken to your Messaging application (device dependent). From here, there is a pre constructed message that allows you to tell the other user that you have matched with them through the same viewing option.</w:t>
+      </w:r>
+    </w:p>
+    <w:p>
+      <w:pPr>
+        <w:pStyle w:val="ListParagraph"/>
+        <w:ind w:left="1080"/>
+      </w:pPr>
+    </w:p>
+    <w:p>
+      <w:pPr>
+        <w:pStyle w:val="ListParagraph"/>
+        <w:numPr>
+          <w:ilvl w:val="0"/>
+          <w:numId w:val="1"/>
+        </w:numPr>
+        <w:rPr>
+          <w:b/>
+          <w:bCs/>
+          <w:sz w:val="28"/>
+          <w:szCs w:val="28"/>
+        </w:rPr>
+      </w:pPr>
+      <w:r>
+        <w:rPr>
+          <w:b/>
+          <w:bCs/>
+          <w:sz w:val="28"/>
+          <w:szCs w:val="28"/>
+        </w:rPr>
+        <w:t>Sharing and Playing</w:t>
+      </w:r>
+    </w:p>
+    <w:p>
+      <w:pPr>
+        <w:pStyle w:val="ListParagraph"/>
+        <w:rPr>
+          <w:b/>
+          <w:bCs/>
+          <w:sz w:val="24"/>
+          <w:szCs w:val="24"/>
+        </w:rPr>
       </w:pPr>
     </w:p>
     <w:p>
@@ -547,25 +784,91 @@
           <w:sz w:val="24"/>
           <w:szCs w:val="24"/>
         </w:rPr>
-        <w:t>– Extra Features</w:t>
-      </w:r>
-    </w:p>
-    <w:p>
-      <w:pPr>
-        <w:pStyle w:val="ListParagraph"/>
-        <w:ind w:left="1080"/>
-      </w:pPr>
-      <w:r>
-        <w:t xml:space="preserve">Movie Match has several </w:t>
-      </w:r>
-      <w:r>
-        <w:t xml:space="preserve">extra features on this page. A single click will bring up the details of the movie or series (for example, runtime and a short synopsis). A long click will allow you to change streaming services from one to another. This will let you to browse all services for the same genre, allowing for one-stop browsing. </w:t>
-      </w:r>
-    </w:p>
-    <w:p>
-      <w:pPr>
-        <w:pStyle w:val="ListParagraph"/>
-        <w:ind w:left="1080"/>
+        <w:t>– Social Media Share</w:t>
+      </w:r>
+    </w:p>
+    <w:p>
+      <w:pPr>
+        <w:pStyle w:val="ListParagraph"/>
+        <w:ind w:left="1080"/>
+      </w:pPr>
+      <w:r>
+        <w:t>On the Matches page, there is the easily recognized Share symbol. Using this, you can share to the social media platform, messaging application or email application of your choice. Let others know what you are watching and that you have matched at the touch of a button.</w:t>
+      </w:r>
+    </w:p>
+    <w:p>
+      <w:pPr>
+        <w:pStyle w:val="ListParagraph"/>
+        <w:ind w:left="1080"/>
+      </w:pPr>
+    </w:p>
+    <w:p>
+      <w:pPr>
+        <w:pStyle w:val="ListParagraph"/>
+        <w:ind w:left="1080"/>
+      </w:pPr>
+    </w:p>
+    <w:p>
+      <w:pPr>
+        <w:pStyle w:val="ListParagraph"/>
+        <w:ind w:left="1080"/>
+      </w:pPr>
+    </w:p>
+    <w:p>
+      <w:pPr>
+        <w:pStyle w:val="ListParagraph"/>
+        <w:numPr>
+          <w:ilvl w:val="1"/>
+          <w:numId w:val="1"/>
+        </w:numPr>
+        <w:rPr>
+          <w:b/>
+          <w:bCs/>
+          <w:sz w:val="24"/>
+          <w:szCs w:val="24"/>
+        </w:rPr>
+      </w:pPr>
+      <w:r>
+        <w:rPr>
+          <w:b/>
+          <w:bCs/>
+          <w:sz w:val="24"/>
+          <w:szCs w:val="24"/>
+        </w:rPr>
+        <w:lastRenderedPageBreak/>
+        <w:t>– Playing a Movie or Series</w:t>
+      </w:r>
+    </w:p>
+    <w:p>
+      <w:pPr>
+        <w:pStyle w:val="ListParagraph"/>
+        <w:ind w:left="1080"/>
+        <w:rPr>
+          <w:sz w:val="24"/>
+          <w:szCs w:val="24"/>
+        </w:rPr>
+      </w:pPr>
+      <w:r>
+        <w:t>Also on the Matches page, there is a Play button. Pressing this button has 2 different outputs. If you already have the streaming service’s application installed, the button will redirect you to the application</w:t>
+      </w:r>
+      <w:r>
+        <w:t xml:space="preserve"> and take you to the selected movie or series page</w:t>
+      </w:r>
+      <w:r>
+        <w:t>. Otherwise, the application will take you to the web version of the same streaming service.</w:t>
+      </w:r>
+      <w:r>
+        <w:t xml:space="preserve"> </w:t>
+      </w:r>
+    </w:p>
+    <w:p>
+      <w:pPr>
+        <w:pStyle w:val="ListParagraph"/>
+        <w:ind w:left="1080"/>
+        <w:rPr>
+          <w:sz w:val="24"/>
+          <w:szCs w:val="24"/>
+        </w:rPr>
       </w:pPr>
     </w:p>
     <w:p>
@@ -578,310 +881,17 @@
         <w:rPr>
           <w:b/>
           <w:bCs/>
+          <w:sz w:val="24"/>
+          <w:szCs w:val="24"/>
+        </w:rPr>
+      </w:pPr>
+      <w:r>
+        <w:rPr>
+          <w:b/>
+          <w:bCs/>
           <w:sz w:val="28"/>
           <w:szCs w:val="28"/>
         </w:rPr>
-      </w:pPr>
-      <w:r>
-        <w:rPr>
-          <w:b/>
-          <w:bCs/>
-          <w:sz w:val="28"/>
-          <w:szCs w:val="28"/>
-        </w:rPr>
-        <w:t>Matches</w:t>
-      </w:r>
-    </w:p>
-    <w:p>
-      <w:pPr>
-        <w:pStyle w:val="ListParagraph"/>
-        <w:rPr>
-          <w:b/>
-          <w:bCs/>
-          <w:sz w:val="28"/>
-          <w:szCs w:val="28"/>
-        </w:rPr>
-      </w:pPr>
-    </w:p>
-    <w:p>
-      <w:pPr>
-        <w:pStyle w:val="ListParagraph"/>
-        <w:numPr>
-          <w:ilvl w:val="1"/>
-          <w:numId w:val="1"/>
-        </w:numPr>
-        <w:rPr>
-          <w:b/>
-          <w:bCs/>
-          <w:sz w:val="24"/>
-          <w:szCs w:val="24"/>
-        </w:rPr>
-      </w:pPr>
-      <w:r>
-        <w:rPr>
-          <w:b/>
-          <w:bCs/>
-          <w:sz w:val="24"/>
-          <w:szCs w:val="24"/>
-        </w:rPr>
-        <w:t>– Matching</w:t>
-      </w:r>
-    </w:p>
-    <w:p>
-      <w:pPr>
-        <w:pStyle w:val="ListParagraph"/>
-        <w:ind w:left="1080"/>
-      </w:pPr>
-      <w:r>
-        <w:t xml:space="preserve">Once you have chosen “Yes” for a film or series that others have also </w:t>
-      </w:r>
-      <w:r>
-        <w:t xml:space="preserve">chosen “Yes”, you will be taken to the Matches screen. From here, you can see the other users’ information (name, phone number, email address and an optional image. </w:t>
-      </w:r>
-    </w:p>
-    <w:p>
-      <w:pPr>
-        <w:pStyle w:val="ListParagraph"/>
-        <w:ind w:left="1080"/>
-      </w:pPr>
-    </w:p>
-    <w:p>
-      <w:pPr>
-        <w:pStyle w:val="ListParagraph"/>
-        <w:numPr>
-          <w:ilvl w:val="1"/>
-          <w:numId w:val="1"/>
-        </w:numPr>
-        <w:rPr>
-          <w:b/>
-          <w:bCs/>
-          <w:sz w:val="24"/>
-          <w:szCs w:val="24"/>
-        </w:rPr>
-      </w:pPr>
-      <w:r>
-        <w:rPr>
-          <w:b/>
-          <w:bCs/>
-          <w:sz w:val="24"/>
-          <w:szCs w:val="24"/>
-        </w:rPr>
-        <w:t xml:space="preserve">– </w:t>
-      </w:r>
-      <w:r>
-        <w:rPr>
-          <w:b/>
-          <w:bCs/>
-          <w:sz w:val="24"/>
-          <w:szCs w:val="24"/>
-        </w:rPr>
-        <w:t>Contacting</w:t>
-      </w:r>
-      <w:r>
-        <w:rPr>
-          <w:b/>
-          <w:bCs/>
-          <w:sz w:val="24"/>
-          <w:szCs w:val="24"/>
-        </w:rPr>
-        <w:t xml:space="preserve"> a Matc</w:t>
-      </w:r>
-      <w:r>
-        <w:rPr>
-          <w:b/>
-          <w:bCs/>
-          <w:sz w:val="24"/>
-          <w:szCs w:val="24"/>
-        </w:rPr>
-        <w:t>h</w:t>
-      </w:r>
-    </w:p>
-    <w:p>
-      <w:pPr>
-        <w:pStyle w:val="ListParagraph"/>
-        <w:ind w:left="1080"/>
-      </w:pPr>
-      <w:r>
-        <w:t>With a single click on a user’s card, you will be taken to your Messaging application (device dependent). From here, there is a pre constructed message that allows you to tell the other user that you have matched with them through the same viewing option.</w:t>
-      </w:r>
-    </w:p>
-    <w:p>
-      <w:pPr>
-        <w:pStyle w:val="ListParagraph"/>
-        <w:ind w:left="1080"/>
-      </w:pPr>
-    </w:p>
-    <w:p>
-      <w:pPr>
-        <w:pStyle w:val="ListParagraph"/>
-        <w:numPr>
-          <w:ilvl w:val="0"/>
-          <w:numId w:val="1"/>
-        </w:numPr>
-        <w:rPr>
-          <w:b/>
-          <w:bCs/>
-          <w:sz w:val="28"/>
-          <w:szCs w:val="28"/>
-        </w:rPr>
-      </w:pPr>
-      <w:r>
-        <w:rPr>
-          <w:b/>
-          <w:bCs/>
-          <w:sz w:val="28"/>
-          <w:szCs w:val="28"/>
-        </w:rPr>
-        <w:t>Sharing and Playing</w:t>
-      </w:r>
-    </w:p>
-    <w:p>
-      <w:pPr>
-        <w:pStyle w:val="ListParagraph"/>
-        <w:rPr>
-          <w:b/>
-          <w:bCs/>
-          <w:sz w:val="24"/>
-          <w:szCs w:val="24"/>
-        </w:rPr>
-      </w:pPr>
-    </w:p>
-    <w:p>
-      <w:pPr>
-        <w:pStyle w:val="ListParagraph"/>
-        <w:numPr>
-          <w:ilvl w:val="1"/>
-          <w:numId w:val="1"/>
-        </w:numPr>
-        <w:rPr>
-          <w:b/>
-          <w:bCs/>
-          <w:sz w:val="24"/>
-          <w:szCs w:val="24"/>
-        </w:rPr>
-      </w:pPr>
-      <w:r>
-        <w:rPr>
-          <w:b/>
-          <w:bCs/>
-          <w:sz w:val="24"/>
-          <w:szCs w:val="24"/>
-        </w:rPr>
-        <w:t>– Social Media Share</w:t>
-      </w:r>
-    </w:p>
-    <w:p>
-      <w:pPr>
-        <w:pStyle w:val="ListParagraph"/>
-        <w:ind w:left="1080"/>
-      </w:pPr>
-      <w:r>
-        <w:t>On the Matches page, there is the easily recognized Share symbol. Using this, you can share to the social media platform, messaging application or email application of your choice. Let others know what you are watching and that you have matched at the touch of a button.</w:t>
-      </w:r>
-    </w:p>
-    <w:p>
-      <w:pPr>
-        <w:pStyle w:val="ListParagraph"/>
-        <w:ind w:left="1080"/>
-      </w:pPr>
-    </w:p>
-    <w:p>
-      <w:pPr>
-        <w:pStyle w:val="ListParagraph"/>
-        <w:numPr>
-          <w:ilvl w:val="1"/>
-          <w:numId w:val="1"/>
-        </w:numPr>
-        <w:rPr>
-          <w:b/>
-          <w:bCs/>
-          <w:sz w:val="24"/>
-          <w:szCs w:val="24"/>
-        </w:rPr>
-      </w:pPr>
-      <w:r>
-        <w:rPr>
-          <w:b/>
-          <w:bCs/>
-          <w:sz w:val="24"/>
-          <w:szCs w:val="24"/>
-        </w:rPr>
-        <w:t>– Playing a Movie or Series</w:t>
-      </w:r>
-    </w:p>
-    <w:p>
-      <w:pPr>
-        <w:pStyle w:val="ListParagraph"/>
-        <w:ind w:left="1080"/>
-        <w:rPr>
-          <w:sz w:val="10"/>
-          <w:szCs w:val="10"/>
-        </w:rPr>
-      </w:pPr>
-      <w:r>
-        <w:t>Also on the Matches page, there is a Play button. Pressing this button has 2 different outputs. If you already have the streaming service’s application installed, the button will redirect you to the application. Otherwise, the application will take you to the web version of the same streaming service.</w:t>
-      </w:r>
-      <w:r>
-        <w:t xml:space="preserve"> </w:t>
-      </w:r>
-      <w:r>
-        <w:rPr>
-          <w:sz w:val="10"/>
-          <w:szCs w:val="10"/>
-        </w:rPr>
-        <w:t xml:space="preserve">*Soon, we hope to have the movie or series </w:t>
-      </w:r>
-      <w:r>
-        <w:rPr>
-          <w:sz w:val="10"/>
-          <w:szCs w:val="10"/>
-        </w:rPr>
-        <w:t xml:space="preserve">that was selected </w:t>
-      </w:r>
-      <w:r>
-        <w:rPr>
-          <w:sz w:val="10"/>
-          <w:szCs w:val="10"/>
-        </w:rPr>
-        <w:t>start</w:t>
-      </w:r>
-      <w:r>
-        <w:rPr>
-          <w:sz w:val="10"/>
-          <w:szCs w:val="10"/>
-        </w:rPr>
-        <w:t xml:space="preserve"> playing</w:t>
-      </w:r>
-      <w:r>
-        <w:rPr>
-          <w:sz w:val="10"/>
-          <w:szCs w:val="10"/>
-        </w:rPr>
-        <w:t>.**</w:t>
-      </w:r>
-    </w:p>
-    <w:p>
-      <w:pPr>
-        <w:pStyle w:val="ListParagraph"/>
-        <w:numPr>
-          <w:ilvl w:val="0"/>
-          <w:numId w:val="1"/>
-        </w:numPr>
-        <w:rPr>
-          <w:b/>
-          <w:bCs/>
-          <w:sz w:val="24"/>
-          <w:szCs w:val="24"/>
-        </w:rPr>
-      </w:pPr>
-      <w:r>
-        <w:rPr>
-          <w:b/>
-          <w:bCs/>
-          <w:sz w:val="28"/>
-          <w:szCs w:val="28"/>
-        </w:rPr>
-        <w:lastRenderedPageBreak/>
         <w:t>Menus and Navigation</w:t>
       </w:r>
     </w:p>

</xml_diff>